<commit_message>
Added name and fixed assignment number
</commit_message>
<xml_diff>
--- a/assignment-5/assignment_5.docx
+++ b/assignment-5/assignment_5.docx
@@ -2228,7 +2228,10 @@
       <w:ptab w:relativeTo="margin" w:alignment="center" w:leader="none"/>
     </w:r>
     <w:r>
-      <w:t>Assignment 4</w:t>
+      <w:t xml:space="preserve">Assignment </w:t>
+    </w:r>
+    <w:r>
+      <w:t>5</w:t>
     </w:r>
     <w:r>
       <w:ptab w:relativeTo="margin" w:alignment="right" w:leader="none"/>
@@ -4235,7 +4238,7 @@
 </file>
 
 <file path=customXml/itemProps1.xml><?xml version="1.0" encoding="utf-8"?>
-<ds:datastoreItem xmlns:ds="http://schemas.openxmlformats.org/officeDocument/2006/customXml" ds:itemID="{F378D93C-A888-7A4A-B45B-010971D40CA5}">
+<ds:datastoreItem xmlns:ds="http://schemas.openxmlformats.org/officeDocument/2006/customXml" ds:itemID="{78AF2736-4971-2A45-8438-0A765755BE49}">
   <ds:schemaRefs>
     <ds:schemaRef ds:uri="http://schemas.openxmlformats.org/officeDocument/2006/bibliography"/>
   </ds:schemaRefs>

</xml_diff>